<commit_message>
added grunt and browserify
</commit_message>
<xml_diff>
--- a/doc/tutorials/node/node.docx
+++ b/doc/tutorials/node/node.docx
@@ -75,7 +75,7 @@
           <w:lang w:val="en-GB"/>
         </w:rPr>
       </w:pPr>
-      <w:hyperlink r:id="rId4" w:history="1">
+      <w:hyperlink r:id="rId5" w:history="1">
         <w:r>
           <w:rPr>
             <w:rStyle w:val="Hyperlink"/>
@@ -92,8 +92,6 @@
           <w:lang w:val="en-GB"/>
         </w:rPr>
       </w:pPr>
-      <w:bookmarkStart w:id="0" w:name="_GoBack"/>
-      <w:bookmarkEnd w:id="0"/>
     </w:p>
     <w:p>
       <w:pPr>
@@ -144,7 +142,7 @@
         </w:rPr>
         <w:t xml:space="preserve">Install with </w:t>
       </w:r>
-      <w:hyperlink r:id="rId5" w:history="1">
+      <w:hyperlink r:id="rId6" w:history="1">
         <w:r>
           <w:rPr>
             <w:rStyle w:val="Hyperlink"/>
@@ -176,79 +174,6 @@
             <wp:extent cx="5943600" cy="3566160"/>
             <wp:effectExtent l="0" t="0" r="0" b="0"/>
             <wp:docPr id="1" name="Picture 1"/>
-            <wp:cNvGraphicFramePr>
-              <a:graphicFrameLocks xmlns:a="http://schemas.openxmlformats.org/drawingml/2006/main" noChangeAspect="1"/>
-            </wp:cNvGraphicFramePr>
-            <a:graphic xmlns:a="http://schemas.openxmlformats.org/drawingml/2006/main">
-              <a:graphicData uri="http://schemas.openxmlformats.org/drawingml/2006/picture">
-                <pic:pic xmlns:pic="http://schemas.openxmlformats.org/drawingml/2006/picture">
-                  <pic:nvPicPr>
-                    <pic:cNvPr id="1" name=""/>
-                    <pic:cNvPicPr/>
-                  </pic:nvPicPr>
-                  <pic:blipFill>
-                    <a:blip r:embed="rId6"/>
-                    <a:stretch>
-                      <a:fillRect/>
-                    </a:stretch>
-                  </pic:blipFill>
-                  <pic:spPr>
-                    <a:xfrm>
-                      <a:off x="0" y="0"/>
-                      <a:ext cx="5943600" cy="3566160"/>
-                    </a:xfrm>
-                    <a:prstGeom prst="rect">
-                      <a:avLst/>
-                    </a:prstGeom>
-                  </pic:spPr>
-                </pic:pic>
-              </a:graphicData>
-            </a:graphic>
-          </wp:inline>
-        </w:drawing>
-      </w:r>
-    </w:p>
-    <w:p>
-      <w:pPr>
-        <w:spacing w:after="0"/>
-        <w:rPr>
-          <w:lang w:val="en-GB"/>
-        </w:rPr>
-      </w:pPr>
-    </w:p>
-    <w:p>
-      <w:pPr>
-        <w:spacing w:after="0"/>
-        <w:rPr>
-          <w:lang w:val="en-GB"/>
-        </w:rPr>
-      </w:pPr>
-    </w:p>
-    <w:p>
-      <w:pPr>
-        <w:spacing w:after="0"/>
-        <w:rPr>
-          <w:lang w:val="en-GB"/>
-        </w:rPr>
-      </w:pPr>
-    </w:p>
-    <w:p>
-      <w:pPr>
-        <w:spacing w:after="0"/>
-        <w:rPr>
-          <w:lang w:val="en-GB"/>
-        </w:rPr>
-      </w:pPr>
-      <w:r>
-        <w:rPr>
-          <w:noProof/>
-        </w:rPr>
-        <w:lastRenderedPageBreak/>
-        <w:drawing>
-          <wp:inline distT="0" distB="0" distL="0" distR="0" wp14:anchorId="76DD9A52" wp14:editId="7EC603DC">
-            <wp:extent cx="5362575" cy="4105275"/>
-            <wp:effectExtent l="0" t="0" r="9525" b="9525"/>
-            <wp:docPr id="2" name="Picture 2"/>
             <wp:cNvGraphicFramePr>
               <a:graphicFrameLocks xmlns:a="http://schemas.openxmlformats.org/drawingml/2006/main" noChangeAspect="1"/>
             </wp:cNvGraphicFramePr>
@@ -268,7 +193,7 @@
                   <pic:spPr>
                     <a:xfrm>
                       <a:off x="0" y="0"/>
-                      <a:ext cx="5362575" cy="4105275"/>
+                      <a:ext cx="5943600" cy="3566160"/>
                     </a:xfrm>
                     <a:prstGeom prst="rect">
                       <a:avLst/>
@@ -304,15 +229,24 @@
           <w:lang w:val="en-GB"/>
         </w:rPr>
       </w:pPr>
+    </w:p>
+    <w:p>
+      <w:pPr>
+        <w:spacing w:after="0"/>
+        <w:rPr>
+          <w:lang w:val="en-GB"/>
+        </w:rPr>
+      </w:pPr>
       <w:r>
         <w:rPr>
           <w:noProof/>
         </w:rPr>
+        <w:lastRenderedPageBreak/>
         <w:drawing>
-          <wp:inline distT="0" distB="0" distL="0" distR="0" wp14:anchorId="40F32E1C" wp14:editId="71E6CDC9">
-            <wp:extent cx="5943600" cy="3582670"/>
-            <wp:effectExtent l="0" t="0" r="0" b="0"/>
-            <wp:docPr id="3" name="Picture 3"/>
+          <wp:inline distT="0" distB="0" distL="0" distR="0" wp14:anchorId="76DD9A52" wp14:editId="7EC603DC">
+            <wp:extent cx="5362575" cy="4105275"/>
+            <wp:effectExtent l="0" t="0" r="9525" b="9525"/>
+            <wp:docPr id="2" name="Picture 2"/>
             <wp:cNvGraphicFramePr>
               <a:graphicFrameLocks xmlns:a="http://schemas.openxmlformats.org/drawingml/2006/main" noChangeAspect="1"/>
             </wp:cNvGraphicFramePr>
@@ -332,7 +266,7 @@
                   <pic:spPr>
                     <a:xfrm>
                       <a:off x="0" y="0"/>
-                      <a:ext cx="5943600" cy="3582670"/>
+                      <a:ext cx="5362575" cy="4105275"/>
                     </a:xfrm>
                     <a:prstGeom prst="rect">
                       <a:avLst/>
@@ -355,7 +289,109 @@
     </w:p>
     <w:p>
       <w:pPr>
-        <w:spacing w:after="0"/>
+        <w:rPr>
+          <w:lang w:val="en-GB"/>
+        </w:rPr>
+      </w:pPr>
+      <w:r>
+        <w:rPr>
+          <w:lang w:val="en-GB"/>
+        </w:rPr>
+        <w:br w:type="page"/>
+      </w:r>
+    </w:p>
+    <w:p>
+      <w:pPr>
+        <w:spacing w:after="0"/>
+        <w:rPr>
+          <w:lang w:val="en-GB"/>
+        </w:rPr>
+      </w:pPr>
+      <w:r>
+        <w:rPr>
+          <w:lang w:val="en-GB"/>
+        </w:rPr>
+        <w:lastRenderedPageBreak/>
+        <w:t>Node</w:t>
+      </w:r>
+    </w:p>
+    <w:p>
+      <w:pPr>
+        <w:spacing w:after="0"/>
+        <w:rPr>
+          <w:lang w:val="en-GB"/>
+        </w:rPr>
+      </w:pPr>
+    </w:p>
+    <w:p>
+      <w:pPr>
+        <w:spacing w:after="0"/>
+        <w:rPr>
+          <w:lang w:val="en-GB"/>
+        </w:rPr>
+      </w:pPr>
+      <w:r>
+        <w:rPr>
+          <w:lang w:val="en-GB"/>
+        </w:rPr>
+        <w:t>First off install node.js. From this we can use NPM (Node Package Manager) and set up a server to run our app off.</w:t>
+      </w:r>
+    </w:p>
+    <w:p>
+      <w:pPr>
+        <w:spacing w:after="0"/>
+        <w:rPr>
+          <w:lang w:val="en-GB"/>
+        </w:rPr>
+      </w:pPr>
+      <w:r>
+        <w:rPr>
+          <w:lang w:val="en-GB"/>
+        </w:rPr>
+        <w:t xml:space="preserve">Download link for Node can be easily found on the site: </w:t>
+      </w:r>
+      <w:hyperlink r:id="rId9" w:history="1">
+        <w:r>
+          <w:rPr>
+            <w:rStyle w:val="Hyperlink"/>
+            <w:lang w:val="en-GB"/>
+          </w:rPr>
+          <w:t>https://nodejs.org/en/download/</w:t>
+        </w:r>
+      </w:hyperlink>
+      <w:r>
+        <w:rPr>
+          <w:lang w:val="en-GB"/>
+        </w:rPr>
+        <w:t xml:space="preserve"> </w:t>
+      </w:r>
+    </w:p>
+    <w:p>
+      <w:pPr>
+        <w:spacing w:after="0"/>
+        <w:rPr>
+          <w:lang w:val="en-GB"/>
+        </w:rPr>
+      </w:pPr>
+      <w:r>
+        <w:rPr>
+          <w:lang w:val="en-GB"/>
+        </w:rPr>
+        <w:t>From here pick your Operating System and version.</w:t>
+      </w:r>
+    </w:p>
+    <w:p>
+      <w:pPr>
+        <w:spacing w:after="0"/>
+        <w:rPr>
+          <w:lang w:val="en-GB"/>
+        </w:rPr>
+      </w:pPr>
+    </w:p>
+    <w:p>
+      <w:pPr>
+        <w:spacing w:after="0"/>
+        <w:jc w:val="center"/>
         <w:rPr>
           <w:lang w:val="en-GB"/>
         </w:rPr>
@@ -365,59 +401,10 @@
           <w:noProof/>
         </w:rPr>
         <w:drawing>
-          <wp:inline distT="0" distB="0" distL="0" distR="0" wp14:anchorId="26FF0162" wp14:editId="4592ED55">
-            <wp:extent cx="5943600" cy="5342890"/>
-            <wp:effectExtent l="0" t="0" r="0" b="0"/>
-            <wp:docPr id="4" name="Picture 4"/>
-            <wp:cNvGraphicFramePr>
-              <a:graphicFrameLocks xmlns:a="http://schemas.openxmlformats.org/drawingml/2006/main" noChangeAspect="1"/>
-            </wp:cNvGraphicFramePr>
-            <a:graphic xmlns:a="http://schemas.openxmlformats.org/drawingml/2006/main">
-              <a:graphicData uri="http://schemas.openxmlformats.org/drawingml/2006/picture">
-                <pic:pic xmlns:pic="http://schemas.openxmlformats.org/drawingml/2006/picture">
-                  <pic:nvPicPr>
-                    <pic:cNvPr id="1" name=""/>
-                    <pic:cNvPicPr/>
-                  </pic:nvPicPr>
-                  <pic:blipFill>
-                    <a:blip r:embed="rId9"/>
-                    <a:stretch>
-                      <a:fillRect/>
-                    </a:stretch>
-                  </pic:blipFill>
-                  <pic:spPr>
-                    <a:xfrm>
-                      <a:off x="0" y="0"/>
-                      <a:ext cx="5943600" cy="5342890"/>
-                    </a:xfrm>
-                    <a:prstGeom prst="rect">
-                      <a:avLst/>
-                    </a:prstGeom>
-                  </pic:spPr>
-                </pic:pic>
-              </a:graphicData>
-            </a:graphic>
-          </wp:inline>
-        </w:drawing>
-      </w:r>
-    </w:p>
-    <w:p>
-      <w:pPr>
-        <w:spacing w:after="0"/>
-        <w:rPr>
-          <w:lang w:val="en-GB"/>
-        </w:rPr>
-      </w:pPr>
-      <w:r>
-        <w:rPr>
-          <w:noProof/>
-        </w:rPr>
-        <w:lastRenderedPageBreak/>
-        <w:drawing>
-          <wp:inline distT="0" distB="0" distL="0" distR="0" wp14:anchorId="7B5FA5FC" wp14:editId="51F63076">
-            <wp:extent cx="5943600" cy="4287520"/>
-            <wp:effectExtent l="0" t="0" r="0" b="0"/>
-            <wp:docPr id="8" name="Picture 8"/>
+          <wp:inline distT="0" distB="0" distL="0" distR="0" wp14:anchorId="40F32E1C" wp14:editId="71E6CDC9">
+            <wp:extent cx="4696562" cy="2830983"/>
+            <wp:effectExtent l="0" t="0" r="8890" b="7620"/>
+            <wp:docPr id="3" name="Picture 3"/>
             <wp:cNvGraphicFramePr>
               <a:graphicFrameLocks xmlns:a="http://schemas.openxmlformats.org/drawingml/2006/main" noChangeAspect="1"/>
             </wp:cNvGraphicFramePr>
@@ -437,7 +424,7 @@
                   <pic:spPr>
                     <a:xfrm>
                       <a:off x="0" y="0"/>
-                      <a:ext cx="5943600" cy="4287520"/>
+                      <a:ext cx="4739633" cy="2856945"/>
                     </a:xfrm>
                     <a:prstGeom prst="rect">
                       <a:avLst/>
@@ -457,14 +444,978 @@
           <w:lang w:val="en-GB"/>
         </w:rPr>
       </w:pPr>
+    </w:p>
+    <w:p>
+      <w:pPr>
+        <w:spacing w:after="0"/>
+        <w:rPr>
+          <w:lang w:val="en-GB"/>
+        </w:rPr>
+      </w:pPr>
+      <w:r>
+        <w:rPr>
+          <w:lang w:val="en-GB"/>
+        </w:rPr>
+        <w:t>Next we can create our App folder. Here I have called mine “</w:t>
+      </w:r>
+      <w:proofErr w:type="spellStart"/>
+      <w:r>
+        <w:rPr>
+          <w:lang w:val="en-GB"/>
+        </w:rPr>
+        <w:t>FinalYearProject</w:t>
+      </w:r>
+      <w:proofErr w:type="spellEnd"/>
+      <w:r>
+        <w:rPr>
+          <w:lang w:val="en-GB"/>
+        </w:rPr>
+        <w:t>”.  From here we can go through the steps of initializing a node project.</w:t>
+      </w:r>
+      <w:r>
+        <w:rPr>
+          <w:lang w:val="en-GB"/>
+        </w:rPr>
+        <w:t xml:space="preserve"> This will result in node creating a “package.json” file which is used for </w:t>
+      </w:r>
+      <w:r>
+        <w:rPr>
+          <w:lang w:val="en-GB"/>
+        </w:rPr>
+        <w:t xml:space="preserve">node/project settings and list of dependencies.  </w:t>
+      </w:r>
+    </w:p>
+    <w:p>
+      <w:pPr>
+        <w:pStyle w:val="ListParagraph"/>
+        <w:numPr>
+          <w:ilvl w:val="0"/>
+          <w:numId w:val="1"/>
+        </w:numPr>
+        <w:spacing w:after="0"/>
+        <w:rPr>
+          <w:lang w:val="en-GB"/>
+        </w:rPr>
+      </w:pPr>
+      <w:r>
+        <w:rPr>
+          <w:lang w:val="en-GB"/>
+        </w:rPr>
+        <w:t>Open a command window in this new folder you just created</w:t>
+      </w:r>
+    </w:p>
+    <w:p>
+      <w:pPr>
+        <w:pStyle w:val="ListParagraph"/>
+        <w:numPr>
+          <w:ilvl w:val="0"/>
+          <w:numId w:val="1"/>
+        </w:numPr>
+        <w:spacing w:after="0"/>
+        <w:rPr>
+          <w:lang w:val="en-GB"/>
+        </w:rPr>
+      </w:pPr>
+      <w:r>
+        <w:rPr>
+          <w:lang w:val="en-GB"/>
+        </w:rPr>
+        <w:t>Type “</w:t>
+      </w:r>
+      <w:proofErr w:type="spellStart"/>
+      <w:r>
+        <w:rPr>
+          <w:lang w:val="en-GB"/>
+        </w:rPr>
+        <w:t>npm</w:t>
+      </w:r>
+      <w:proofErr w:type="spellEnd"/>
+      <w:r>
+        <w:rPr>
+          <w:lang w:val="en-GB"/>
+        </w:rPr>
+        <w:t xml:space="preserve"> </w:t>
+      </w:r>
+      <w:proofErr w:type="spellStart"/>
+      <w:r>
+        <w:rPr>
+          <w:lang w:val="en-GB"/>
+        </w:rPr>
+        <w:t>init</w:t>
+      </w:r>
+      <w:proofErr w:type="spellEnd"/>
+      <w:r>
+        <w:rPr>
+          <w:lang w:val="en-GB"/>
+        </w:rPr>
+        <w:t>”</w:t>
+      </w:r>
+    </w:p>
+    <w:p>
+      <w:pPr>
+        <w:spacing w:after="0"/>
+        <w:jc w:val="center"/>
+        <w:rPr>
+          <w:lang w:val="en-GB"/>
+        </w:rPr>
+      </w:pPr>
+      <w:r>
+        <w:rPr>
+          <w:noProof/>
+        </w:rPr>
+        <w:drawing>
+          <wp:inline distT="0" distB="0" distL="0" distR="0" wp14:anchorId="4C75E27A" wp14:editId="617E2DC5">
+            <wp:extent cx="3743482" cy="1141172"/>
+            <wp:effectExtent l="0" t="0" r="0" b="1905"/>
+            <wp:docPr id="6" name="Picture 6"/>
+            <wp:cNvGraphicFramePr>
+              <a:graphicFrameLocks xmlns:a="http://schemas.openxmlformats.org/drawingml/2006/main" noChangeAspect="1"/>
+            </wp:cNvGraphicFramePr>
+            <a:graphic xmlns:a="http://schemas.openxmlformats.org/drawingml/2006/main">
+              <a:graphicData uri="http://schemas.openxmlformats.org/drawingml/2006/picture">
+                <pic:pic xmlns:pic="http://schemas.openxmlformats.org/drawingml/2006/picture">
+                  <pic:nvPicPr>
+                    <pic:cNvPr id="1" name=""/>
+                    <pic:cNvPicPr/>
+                  </pic:nvPicPr>
+                  <pic:blipFill rotWithShape="1">
+                    <a:blip r:embed="rId11"/>
+                    <a:srcRect r="29090" b="75953"/>
+                    <a:stretch/>
+                  </pic:blipFill>
+                  <pic:spPr bwMode="auto">
+                    <a:xfrm>
+                      <a:off x="0" y="0"/>
+                      <a:ext cx="3794472" cy="1156716"/>
+                    </a:xfrm>
+                    <a:prstGeom prst="rect">
+                      <a:avLst/>
+                    </a:prstGeom>
+                    <a:ln>
+                      <a:noFill/>
+                    </a:ln>
+                    <a:extLst>
+                      <a:ext uri="{53640926-AAD7-44D8-BBD7-CCE9431645EC}">
+                        <a14:shadowObscured xmlns:a14="http://schemas.microsoft.com/office/drawing/2010/main"/>
+                      </a:ext>
+                    </a:extLst>
+                  </pic:spPr>
+                </pic:pic>
+              </a:graphicData>
+            </a:graphic>
+          </wp:inline>
+        </w:drawing>
+      </w:r>
+    </w:p>
+    <w:p>
+      <w:pPr>
+        <w:pStyle w:val="ListParagraph"/>
+        <w:numPr>
+          <w:ilvl w:val="0"/>
+          <w:numId w:val="1"/>
+        </w:numPr>
+        <w:spacing w:after="0"/>
+        <w:rPr>
+          <w:lang w:val="en-GB"/>
+        </w:rPr>
+      </w:pPr>
+      <w:r>
+        <w:rPr>
+          <w:lang w:val="en-GB"/>
+        </w:rPr>
+        <w:t>Next you will go through the setup, (leaving field blank will use default) you can copy the same input I have entered here if you wish.</w:t>
+      </w:r>
+    </w:p>
+    <w:p>
+      <w:pPr>
+        <w:spacing w:after="0"/>
+        <w:jc w:val="center"/>
+        <w:rPr>
+          <w:lang w:val="en-GB"/>
+        </w:rPr>
+      </w:pPr>
+      <w:r>
+        <w:rPr>
+          <w:noProof/>
+        </w:rPr>
+        <w:lastRenderedPageBreak/>
+        <w:drawing>
+          <wp:inline distT="0" distB="0" distL="0" distR="0" wp14:anchorId="4F172438" wp14:editId="45D5636B">
+            <wp:extent cx="4617994" cy="1631290"/>
+            <wp:effectExtent l="0" t="0" r="0" b="7620"/>
+            <wp:docPr id="9" name="Picture 9"/>
+            <wp:cNvGraphicFramePr>
+              <a:graphicFrameLocks xmlns:a="http://schemas.openxmlformats.org/drawingml/2006/main" noChangeAspect="1"/>
+            </wp:cNvGraphicFramePr>
+            <a:graphic xmlns:a="http://schemas.openxmlformats.org/drawingml/2006/main">
+              <a:graphicData uri="http://schemas.openxmlformats.org/drawingml/2006/picture">
+                <pic:pic xmlns:pic="http://schemas.openxmlformats.org/drawingml/2006/picture">
+                  <pic:nvPicPr>
+                    <pic:cNvPr id="1" name=""/>
+                    <pic:cNvPicPr/>
+                  </pic:nvPicPr>
+                  <pic:blipFill rotWithShape="1">
+                    <a:blip r:embed="rId11"/>
+                    <a:srcRect t="23566" r="8607" b="40520"/>
+                    <a:stretch/>
+                  </pic:blipFill>
+                  <pic:spPr bwMode="auto">
+                    <a:xfrm>
+                      <a:off x="0" y="0"/>
+                      <a:ext cx="4681095" cy="1653580"/>
+                    </a:xfrm>
+                    <a:prstGeom prst="rect">
+                      <a:avLst/>
+                    </a:prstGeom>
+                    <a:ln>
+                      <a:noFill/>
+                    </a:ln>
+                    <a:extLst>
+                      <a:ext uri="{53640926-AAD7-44D8-BBD7-CCE9431645EC}">
+                        <a14:shadowObscured xmlns:a14="http://schemas.microsoft.com/office/drawing/2010/main"/>
+                      </a:ext>
+                    </a:extLst>
+                  </pic:spPr>
+                </pic:pic>
+              </a:graphicData>
+            </a:graphic>
+          </wp:inline>
+        </w:drawing>
+      </w:r>
+    </w:p>
+    <w:p>
+      <w:pPr>
+        <w:pStyle w:val="ListParagraph"/>
+        <w:numPr>
+          <w:ilvl w:val="0"/>
+          <w:numId w:val="1"/>
+        </w:numPr>
+        <w:spacing w:after="0"/>
+        <w:jc w:val="center"/>
+        <w:rPr>
+          <w:lang w:val="en-GB"/>
+        </w:rPr>
+      </w:pPr>
+      <w:r>
+        <w:rPr>
+          <w:lang w:val="en-GB"/>
+        </w:rPr>
+        <w:t>When you have finished, you will be prompted with the output of the package.json</w:t>
+      </w:r>
+      <w:r>
+        <w:rPr>
+          <w:noProof/>
+        </w:rPr>
+        <w:drawing>
+          <wp:inline distT="0" distB="0" distL="0" distR="0" wp14:anchorId="1F0AAD8A" wp14:editId="77B043E6">
+            <wp:extent cx="3628339" cy="1395458"/>
+            <wp:effectExtent l="0" t="0" r="0" b="0"/>
+            <wp:docPr id="10" name="Picture 10"/>
+            <wp:cNvGraphicFramePr>
+              <a:graphicFrameLocks xmlns:a="http://schemas.openxmlformats.org/drawingml/2006/main" noChangeAspect="1"/>
+            </wp:cNvGraphicFramePr>
+            <a:graphic xmlns:a="http://schemas.openxmlformats.org/drawingml/2006/main">
+              <a:graphicData uri="http://schemas.openxmlformats.org/drawingml/2006/picture">
+                <pic:pic xmlns:pic="http://schemas.openxmlformats.org/drawingml/2006/picture">
+                  <pic:nvPicPr>
+                    <pic:cNvPr id="1" name=""/>
+                    <pic:cNvPicPr/>
+                  </pic:nvPicPr>
+                  <pic:blipFill rotWithShape="1">
+                    <a:blip r:embed="rId11"/>
+                    <a:srcRect t="60758" r="25035" b="7169"/>
+                    <a:stretch/>
+                  </pic:blipFill>
+                  <pic:spPr bwMode="auto">
+                    <a:xfrm>
+                      <a:off x="0" y="0"/>
+                      <a:ext cx="3651723" cy="1404451"/>
+                    </a:xfrm>
+                    <a:prstGeom prst="rect">
+                      <a:avLst/>
+                    </a:prstGeom>
+                    <a:ln>
+                      <a:noFill/>
+                    </a:ln>
+                    <a:extLst>
+                      <a:ext uri="{53640926-AAD7-44D8-BBD7-CCE9431645EC}">
+                        <a14:shadowObscured xmlns:a14="http://schemas.microsoft.com/office/drawing/2010/main"/>
+                      </a:ext>
+                    </a:extLst>
+                  </pic:spPr>
+                </pic:pic>
+              </a:graphicData>
+            </a:graphic>
+          </wp:inline>
+        </w:drawing>
+      </w:r>
+    </w:p>
+    <w:p>
+      <w:pPr>
+        <w:pStyle w:val="ListParagraph"/>
+        <w:numPr>
+          <w:ilvl w:val="0"/>
+          <w:numId w:val="1"/>
+        </w:numPr>
+        <w:spacing w:after="0"/>
+        <w:rPr>
+          <w:lang w:val="en-GB"/>
+        </w:rPr>
+      </w:pPr>
+      <w:r>
+        <w:rPr>
+          <w:lang w:val="en-GB"/>
+        </w:rPr>
+        <w:t>If happy with this, type “yes” and press enter. Remember that these can be changed at any time in the future</w:t>
+      </w:r>
+      <w:r>
+        <w:rPr>
+          <w:lang w:val="en-GB"/>
+        </w:rPr>
+        <w:t>.</w:t>
+      </w:r>
+    </w:p>
+    <w:p>
+      <w:pPr>
+        <w:pStyle w:val="ListParagraph"/>
+        <w:numPr>
+          <w:ilvl w:val="0"/>
+          <w:numId w:val="1"/>
+        </w:numPr>
+        <w:spacing w:after="0"/>
+        <w:rPr>
+          <w:lang w:val="en-GB"/>
+        </w:rPr>
+      </w:pPr>
+      <w:r>
+        <w:rPr>
+          <w:lang w:val="en-GB"/>
+        </w:rPr>
+        <w:t>Finally you will now have this “package.json” file in your folder.</w:t>
+      </w:r>
+      <w:r>
+        <w:rPr>
+          <w:noProof/>
+        </w:rPr>
+        <w:t xml:space="preserve"> </w:t>
+      </w:r>
+      <w:r>
+        <w:rPr>
+          <w:noProof/>
+        </w:rPr>
+        <w:drawing>
+          <wp:inline distT="0" distB="0" distL="0" distR="0" wp14:anchorId="0E0CF76B" wp14:editId="227C7480">
+            <wp:extent cx="4630522" cy="1822031"/>
+            <wp:effectExtent l="0" t="0" r="0" b="6985"/>
+            <wp:docPr id="13" name="Picture 13"/>
+            <wp:cNvGraphicFramePr>
+              <a:graphicFrameLocks xmlns:a="http://schemas.openxmlformats.org/drawingml/2006/main" noChangeAspect="1"/>
+            </wp:cNvGraphicFramePr>
+            <a:graphic xmlns:a="http://schemas.openxmlformats.org/drawingml/2006/main">
+              <a:graphicData uri="http://schemas.openxmlformats.org/drawingml/2006/picture">
+                <pic:pic xmlns:pic="http://schemas.openxmlformats.org/drawingml/2006/picture">
+                  <pic:nvPicPr>
+                    <pic:cNvPr id="1" name=""/>
+                    <pic:cNvPicPr/>
+                  </pic:nvPicPr>
+                  <pic:blipFill>
+                    <a:blip r:embed="rId12"/>
+                    <a:stretch>
+                      <a:fillRect/>
+                    </a:stretch>
+                  </pic:blipFill>
+                  <pic:spPr>
+                    <a:xfrm>
+                      <a:off x="0" y="0"/>
+                      <a:ext cx="4642023" cy="1826557"/>
+                    </a:xfrm>
+                    <a:prstGeom prst="rect">
+                      <a:avLst/>
+                    </a:prstGeom>
+                  </pic:spPr>
+                </pic:pic>
+              </a:graphicData>
+            </a:graphic>
+          </wp:inline>
+        </w:drawing>
+      </w:r>
+    </w:p>
+    <w:p>
+      <w:pPr>
+        <w:pStyle w:val="ListParagraph"/>
+        <w:spacing w:after="0"/>
+        <w:rPr>
+          <w:lang w:val="en-GB"/>
+        </w:rPr>
+      </w:pPr>
+    </w:p>
+    <w:p>
+      <w:pPr>
+        <w:spacing w:after="0"/>
+        <w:ind w:left="360"/>
+        <w:rPr>
+          <w:lang w:val="en-GB"/>
+        </w:rPr>
+      </w:pPr>
+    </w:p>
+    <w:p>
+      <w:pPr>
+        <w:rPr>
+          <w:lang w:val="en-GB"/>
+        </w:rPr>
+      </w:pPr>
+      <w:r>
+        <w:rPr>
+          <w:lang w:val="en-GB"/>
+        </w:rPr>
+        <w:br w:type="page"/>
+      </w:r>
+    </w:p>
+    <w:p>
+      <w:pPr>
+        <w:rPr>
+          <w:lang w:val="en-GB"/>
+        </w:rPr>
+      </w:pPr>
+      <w:r>
+        <w:rPr>
+          <w:lang w:val="en-GB"/>
+        </w:rPr>
+        <w:lastRenderedPageBreak/>
+        <w:t xml:space="preserve">NPM </w:t>
+      </w:r>
+    </w:p>
+    <w:p>
+      <w:pPr>
+        <w:rPr>
+          <w:lang w:val="en-GB"/>
+        </w:rPr>
+      </w:pPr>
+      <w:r>
+        <w:rPr>
+          <w:lang w:val="en-GB"/>
+        </w:rPr>
+        <w:t>Installing a dependency</w:t>
+      </w:r>
+    </w:p>
+    <w:p>
+      <w:pPr>
+        <w:rPr>
+          <w:lang w:val="en-GB"/>
+        </w:rPr>
+      </w:pPr>
+      <w:r>
+        <w:rPr>
+          <w:lang w:val="en-GB"/>
+        </w:rPr>
+        <w:t>NPM (Node Package Manager) Hosts a very large range of open source libraries/</w:t>
+      </w:r>
+      <w:r>
+        <w:rPr>
+          <w:lang w:val="en-GB"/>
+        </w:rPr>
+        <w:t>degeneracies</w:t>
+      </w:r>
+      <w:r>
+        <w:rPr>
+          <w:lang w:val="en-GB"/>
+        </w:rPr>
+        <w:t xml:space="preserve"> and they can be easily downloaded/installed into your project.</w:t>
+      </w:r>
+    </w:p>
+    <w:p>
+      <w:pPr>
+        <w:rPr>
+          <w:lang w:val="en-GB"/>
+        </w:rPr>
+      </w:pPr>
+      <w:r>
+        <w:rPr>
+          <w:lang w:val="en-GB"/>
+        </w:rPr>
+        <w:t>This can be done by</w:t>
+      </w:r>
+      <w:r>
+        <w:rPr>
+          <w:lang w:val="en-GB"/>
+        </w:rPr>
+        <w:t>:</w:t>
+      </w:r>
+    </w:p>
+    <w:p>
+      <w:pPr>
+        <w:pStyle w:val="ListParagraph"/>
+        <w:numPr>
+          <w:ilvl w:val="0"/>
+          <w:numId w:val="2"/>
+        </w:numPr>
+        <w:rPr>
+          <w:lang w:val="en-GB"/>
+        </w:rPr>
+      </w:pPr>
+      <w:proofErr w:type="gramStart"/>
+      <w:r>
+        <w:rPr>
+          <w:lang w:val="en-GB"/>
+        </w:rPr>
+        <w:t>opening</w:t>
+      </w:r>
+      <w:proofErr w:type="gramEnd"/>
+      <w:r>
+        <w:rPr>
+          <w:lang w:val="en-GB"/>
+        </w:rPr>
+        <w:t xml:space="preserve"> a command window inside your project,</w:t>
+      </w:r>
+      <w:r>
+        <w:rPr>
+          <w:lang w:val="en-GB"/>
+        </w:rPr>
+        <w:t xml:space="preserve"> as I have one open below,</w:t>
+      </w:r>
+      <w:r>
+        <w:rPr>
+          <w:lang w:val="en-GB"/>
+        </w:rPr>
+        <w:t xml:space="preserve"> (you will find the package.json </w:t>
+      </w:r>
+      <w:r>
+        <w:rPr>
+          <w:lang w:val="en-GB"/>
+        </w:rPr>
+        <w:t>at this level</w:t>
+      </w:r>
+      <w:r>
+        <w:rPr>
+          <w:lang w:val="en-GB"/>
+        </w:rPr>
+        <w:t xml:space="preserve">). </w:t>
+      </w:r>
+    </w:p>
+    <w:p>
+      <w:pPr>
+        <w:pStyle w:val="ListParagraph"/>
+        <w:numPr>
+          <w:ilvl w:val="0"/>
+          <w:numId w:val="2"/>
+        </w:numPr>
+        <w:rPr>
+          <w:lang w:val="en-GB"/>
+        </w:rPr>
+      </w:pPr>
+      <w:r>
+        <w:rPr>
+          <w:lang w:val="en-GB"/>
+        </w:rPr>
+        <w:t xml:space="preserve">Then </w:t>
+      </w:r>
+      <w:r>
+        <w:rPr>
+          <w:lang w:val="en-GB"/>
+        </w:rPr>
+        <w:t xml:space="preserve">type the command </w:t>
+      </w:r>
+      <w:r>
+        <w:rPr>
+          <w:lang w:val="en-GB"/>
+        </w:rPr>
+        <w:t>“Npm install (followed by the package you wish)”</w:t>
+      </w:r>
+    </w:p>
+    <w:p>
+      <w:pPr>
+        <w:pStyle w:val="ListParagraph"/>
+        <w:rPr>
+          <w:lang w:val="en-GB"/>
+        </w:rPr>
+      </w:pPr>
+      <w:r>
+        <w:rPr>
+          <w:lang w:val="en-GB"/>
+        </w:rPr>
+        <w:t>E.g.: “Npm install express”</w:t>
+      </w:r>
+    </w:p>
+    <w:p>
+      <w:pPr>
+        <w:pStyle w:val="ListParagraph"/>
+        <w:numPr>
+          <w:ilvl w:val="0"/>
+          <w:numId w:val="2"/>
+        </w:numPr>
+        <w:rPr>
+          <w:lang w:val="en-GB"/>
+        </w:rPr>
+      </w:pPr>
+      <w:r>
+        <w:rPr>
+          <w:lang w:val="en-GB"/>
+        </w:rPr>
+        <w:t>If you wish to save this to your package.json as a dependency you can do so by adding “—save” to the end of it.</w:t>
+      </w:r>
+    </w:p>
+    <w:p>
+      <w:pPr>
+        <w:pStyle w:val="ListParagraph"/>
+        <w:rPr>
+          <w:lang w:val="en-GB"/>
+        </w:rPr>
+      </w:pPr>
+      <w:r>
+        <w:rPr>
+          <w:lang w:val="en-GB"/>
+        </w:rPr>
+        <w:t>E.g.: “Npm install express –save”</w:t>
+      </w:r>
+    </w:p>
+    <w:p>
+      <w:pPr>
+        <w:pStyle w:val="ListParagraph"/>
+        <w:numPr>
+          <w:ilvl w:val="0"/>
+          <w:numId w:val="2"/>
+        </w:numPr>
+        <w:rPr>
+          <w:lang w:val="en-GB"/>
+        </w:rPr>
+      </w:pPr>
+      <w:r>
+        <w:rPr>
+          <w:lang w:val="en-GB"/>
+        </w:rPr>
+        <w:t>One other option for installing dependencies is by adding “—save-dev” to the end of the command instead of “—save”, as save-dev will mean this dependency is only used for development. And will not be bundled into the release of the app.</w:t>
+      </w:r>
+    </w:p>
+    <w:p>
+      <w:pPr>
+        <w:jc w:val="center"/>
+        <w:rPr>
+          <w:lang w:val="en-GB"/>
+        </w:rPr>
+      </w:pPr>
+      <w:r>
+        <w:rPr>
+          <w:noProof/>
+        </w:rPr>
+        <w:drawing>
+          <wp:inline distT="0" distB="0" distL="0" distR="0" wp14:anchorId="6B8E49DA" wp14:editId="4CB42D7A">
+            <wp:extent cx="3877056" cy="2796781"/>
+            <wp:effectExtent l="0" t="0" r="9525" b="3810"/>
+            <wp:docPr id="11" name="Picture 11"/>
+            <wp:cNvGraphicFramePr>
+              <a:graphicFrameLocks xmlns:a="http://schemas.openxmlformats.org/drawingml/2006/main" noChangeAspect="1"/>
+            </wp:cNvGraphicFramePr>
+            <a:graphic xmlns:a="http://schemas.openxmlformats.org/drawingml/2006/main">
+              <a:graphicData uri="http://schemas.openxmlformats.org/drawingml/2006/picture">
+                <pic:pic xmlns:pic="http://schemas.openxmlformats.org/drawingml/2006/picture">
+                  <pic:nvPicPr>
+                    <pic:cNvPr id="1" name=""/>
+                    <pic:cNvPicPr/>
+                  </pic:nvPicPr>
+                  <pic:blipFill>
+                    <a:blip r:embed="rId13"/>
+                    <a:stretch>
+                      <a:fillRect/>
+                    </a:stretch>
+                  </pic:blipFill>
+                  <pic:spPr>
+                    <a:xfrm>
+                      <a:off x="0" y="0"/>
+                      <a:ext cx="3904436" cy="2816532"/>
+                    </a:xfrm>
+                    <a:prstGeom prst="rect">
+                      <a:avLst/>
+                    </a:prstGeom>
+                  </pic:spPr>
+                </pic:pic>
+              </a:graphicData>
+            </a:graphic>
+          </wp:inline>
+        </w:drawing>
+      </w:r>
+    </w:p>
+    <w:p>
+      <w:pPr>
+        <w:pStyle w:val="ListParagraph"/>
+        <w:numPr>
+          <w:ilvl w:val="0"/>
+          <w:numId w:val="2"/>
+        </w:numPr>
+        <w:rPr>
+          <w:lang w:val="en-GB"/>
+        </w:rPr>
+      </w:pPr>
+      <w:r>
+        <w:rPr>
+          <w:lang w:val="en-GB"/>
+        </w:rPr>
+        <w:t>Finally you will see this depend</w:t>
+      </w:r>
+      <w:r>
+        <w:rPr>
+          <w:lang w:val="en-GB"/>
+        </w:rPr>
+        <w:t>en</w:t>
+      </w:r>
+      <w:r>
+        <w:rPr>
+          <w:lang w:val="en-GB"/>
+        </w:rPr>
+        <w:t>cy reflected in your package.json.</w:t>
+      </w:r>
+    </w:p>
+    <w:p>
+      <w:pPr>
+        <w:jc w:val="center"/>
+        <w:rPr>
+          <w:lang w:val="en-GB"/>
+        </w:rPr>
+      </w:pPr>
+      <w:r>
+        <w:rPr>
+          <w:noProof/>
+        </w:rPr>
+        <w:drawing>
+          <wp:inline distT="0" distB="0" distL="0" distR="0" wp14:anchorId="67A7746D" wp14:editId="1E2A741C">
+            <wp:extent cx="3518612" cy="1430752"/>
+            <wp:effectExtent l="0" t="0" r="5715" b="0"/>
+            <wp:docPr id="14" name="Picture 14"/>
+            <wp:cNvGraphicFramePr>
+              <a:graphicFrameLocks xmlns:a="http://schemas.openxmlformats.org/drawingml/2006/main" noChangeAspect="1"/>
+            </wp:cNvGraphicFramePr>
+            <a:graphic xmlns:a="http://schemas.openxmlformats.org/drawingml/2006/main">
+              <a:graphicData uri="http://schemas.openxmlformats.org/drawingml/2006/picture">
+                <pic:pic xmlns:pic="http://schemas.openxmlformats.org/drawingml/2006/picture">
+                  <pic:nvPicPr>
+                    <pic:cNvPr id="1" name=""/>
+                    <pic:cNvPicPr/>
+                  </pic:nvPicPr>
+                  <pic:blipFill>
+                    <a:blip r:embed="rId14"/>
+                    <a:stretch>
+                      <a:fillRect/>
+                    </a:stretch>
+                  </pic:blipFill>
+                  <pic:spPr>
+                    <a:xfrm>
+                      <a:off x="0" y="0"/>
+                      <a:ext cx="3551549" cy="1444145"/>
+                    </a:xfrm>
+                    <a:prstGeom prst="rect">
+                      <a:avLst/>
+                    </a:prstGeom>
+                  </pic:spPr>
+                </pic:pic>
+              </a:graphicData>
+            </a:graphic>
+          </wp:inline>
+        </w:drawing>
+      </w:r>
+      <w:r>
+        <w:rPr>
+          <w:lang w:val="en-GB"/>
+        </w:rPr>
+        <w:br w:type="page"/>
+      </w:r>
+    </w:p>
+    <w:p>
+      <w:pPr>
+        <w:spacing w:after="0"/>
+        <w:rPr>
+          <w:lang w:val="en-GB"/>
+        </w:rPr>
+      </w:pPr>
+      <w:r>
+        <w:rPr>
+          <w:lang w:val="en-GB"/>
+        </w:rPr>
+        <w:lastRenderedPageBreak/>
+        <w:t>Setting up node server</w:t>
+      </w:r>
+    </w:p>
+    <w:p>
+      <w:pPr>
+        <w:spacing w:after="0"/>
+        <w:rPr>
+          <w:lang w:val="en-GB"/>
+        </w:rPr>
+      </w:pPr>
+    </w:p>
+    <w:p>
+      <w:pPr>
+        <w:spacing w:after="0"/>
+        <w:rPr>
+          <w:lang w:val="en-GB"/>
+        </w:rPr>
+      </w:pPr>
+      <w:r>
+        <w:rPr>
+          <w:lang w:val="en-GB"/>
+        </w:rPr>
+        <w:t>Our app will require a server side, node does this easily and can be set up very quickly.</w:t>
+      </w:r>
+    </w:p>
+    <w:p>
+      <w:pPr>
+        <w:spacing w:after="0"/>
+        <w:rPr>
+          <w:lang w:val="en-GB"/>
+        </w:rPr>
+      </w:pPr>
+    </w:p>
+    <w:p>
+      <w:pPr>
+        <w:spacing w:after="0"/>
+        <w:rPr>
+          <w:lang w:val="en-GB"/>
+        </w:rPr>
+      </w:pPr>
+      <w:r>
+        <w:rPr>
+          <w:lang w:val="en-GB"/>
+        </w:rPr>
+        <w:t>We are going to use an express server, First off install express via Npm command:</w:t>
+      </w:r>
+    </w:p>
+    <w:p>
+      <w:pPr>
+        <w:spacing w:after="0"/>
+        <w:rPr>
+          <w:lang w:val="en-GB"/>
+        </w:rPr>
+      </w:pPr>
+      <w:r>
+        <w:rPr>
+          <w:lang w:val="en-GB"/>
+        </w:rPr>
+        <w:tab/>
+        <w:t>“</w:t>
+      </w:r>
+      <w:proofErr w:type="spellStart"/>
+      <w:proofErr w:type="gramStart"/>
+      <w:r>
+        <w:rPr>
+          <w:lang w:val="en-GB"/>
+        </w:rPr>
+        <w:t>npm</w:t>
+      </w:r>
+      <w:proofErr w:type="spellEnd"/>
+      <w:proofErr w:type="gramEnd"/>
+      <w:r>
+        <w:rPr>
+          <w:lang w:val="en-GB"/>
+        </w:rPr>
+        <w:t xml:space="preserve"> install express –save”</w:t>
+      </w:r>
+    </w:p>
+    <w:p>
+      <w:pPr>
+        <w:spacing w:after="0"/>
+        <w:jc w:val="center"/>
+        <w:rPr>
+          <w:lang w:val="en-GB"/>
+        </w:rPr>
+      </w:pPr>
+      <w:r>
+        <w:rPr>
+          <w:noProof/>
+        </w:rPr>
+        <w:drawing>
+          <wp:inline distT="0" distB="0" distL="0" distR="0" wp14:anchorId="7B5FA5FC" wp14:editId="51F63076">
+            <wp:extent cx="5943600" cy="256032"/>
+            <wp:effectExtent l="0" t="0" r="0" b="0"/>
+            <wp:docPr id="8" name="Picture 8"/>
+            <wp:cNvGraphicFramePr>
+              <a:graphicFrameLocks xmlns:a="http://schemas.openxmlformats.org/drawingml/2006/main" noChangeAspect="1"/>
+            </wp:cNvGraphicFramePr>
+            <a:graphic xmlns:a="http://schemas.openxmlformats.org/drawingml/2006/main">
+              <a:graphicData uri="http://schemas.openxmlformats.org/drawingml/2006/picture">
+                <pic:pic xmlns:pic="http://schemas.openxmlformats.org/drawingml/2006/picture">
+                  <pic:nvPicPr>
+                    <pic:cNvPr id="1" name=""/>
+                    <pic:cNvPicPr/>
+                  </pic:nvPicPr>
+                  <pic:blipFill rotWithShape="1">
+                    <a:blip r:embed="rId13"/>
+                    <a:srcRect b="94028"/>
+                    <a:stretch/>
+                  </pic:blipFill>
+                  <pic:spPr bwMode="auto">
+                    <a:xfrm>
+                      <a:off x="0" y="0"/>
+                      <a:ext cx="5943600" cy="256032"/>
+                    </a:xfrm>
+                    <a:prstGeom prst="rect">
+                      <a:avLst/>
+                    </a:prstGeom>
+                    <a:ln>
+                      <a:noFill/>
+                    </a:ln>
+                    <a:extLst>
+                      <a:ext uri="{53640926-AAD7-44D8-BBD7-CCE9431645EC}">
+                        <a14:shadowObscured xmlns:a14="http://schemas.microsoft.com/office/drawing/2010/main"/>
+                      </a:ext>
+                    </a:extLst>
+                  </pic:spPr>
+                </pic:pic>
+              </a:graphicData>
+            </a:graphic>
+          </wp:inline>
+        </w:drawing>
+      </w:r>
+    </w:p>
+    <w:p>
+      <w:pPr>
+        <w:spacing w:after="0"/>
+        <w:rPr>
+          <w:lang w:val="en-GB"/>
+        </w:rPr>
+      </w:pPr>
+    </w:p>
+    <w:p>
+      <w:pPr>
+        <w:spacing w:after="0"/>
+        <w:rPr>
+          <w:lang w:val="en-GB"/>
+        </w:rPr>
+      </w:pPr>
+      <w:r>
+        <w:rPr>
+          <w:lang w:val="en-GB"/>
+        </w:rPr>
+        <w:t xml:space="preserve">After installing the package your package.json should have updated to reflect the new </w:t>
+      </w:r>
+      <w:proofErr w:type="spellStart"/>
+      <w:r>
+        <w:rPr>
+          <w:lang w:val="en-GB"/>
+        </w:rPr>
+        <w:t>dependacy</w:t>
+      </w:r>
+      <w:proofErr w:type="spellEnd"/>
+      <w:r>
+        <w:rPr>
+          <w:lang w:val="en-GB"/>
+        </w:rPr>
+        <w:t xml:space="preserve"> since you stated that you wanted to “—save” it.</w:t>
+      </w:r>
+    </w:p>
+    <w:p>
+      <w:pPr>
+        <w:spacing w:after="0"/>
+        <w:jc w:val="center"/>
+        <w:rPr>
+          <w:lang w:val="en-GB"/>
+        </w:rPr>
+      </w:pPr>
       <w:r>
         <w:rPr>
           <w:noProof/>
         </w:rPr>
         <w:drawing>
           <wp:inline distT="0" distB="0" distL="0" distR="0" wp14:anchorId="21BF7DB7" wp14:editId="3386FBD4">
-            <wp:extent cx="5943600" cy="2416810"/>
-            <wp:effectExtent l="0" t="0" r="0" b="2540"/>
+            <wp:extent cx="3975809" cy="1616659"/>
+            <wp:effectExtent l="0" t="0" r="5715" b="3175"/>
             <wp:docPr id="7" name="Picture 7"/>
             <wp:cNvGraphicFramePr>
               <a:graphicFrameLocks xmlns:a="http://schemas.openxmlformats.org/drawingml/2006/main" noChangeAspect="1"/>
@@ -477,7 +1428,7 @@
                     <pic:cNvPicPr/>
                   </pic:nvPicPr>
                   <pic:blipFill>
-                    <a:blip r:embed="rId11"/>
+                    <a:blip r:embed="rId14"/>
                     <a:stretch>
                       <a:fillRect/>
                     </a:stretch>
@@ -485,7 +1436,7 @@
                   <pic:spPr>
                     <a:xfrm>
                       <a:off x="0" y="0"/>
-                      <a:ext cx="5943600" cy="2416810"/>
+                      <a:ext cx="3993867" cy="1624002"/>
                     </a:xfrm>
                     <a:prstGeom prst="rect">
                       <a:avLst/>
@@ -498,6 +1449,230 @@
         </w:drawing>
       </w:r>
     </w:p>
+    <w:p>
+      <w:pPr>
+        <w:spacing w:after="0"/>
+        <w:rPr>
+          <w:lang w:val="en-GB"/>
+        </w:rPr>
+      </w:pPr>
+      <w:r>
+        <w:rPr>
+          <w:lang w:val="en-GB"/>
+        </w:rPr>
+        <w:t>Once we have this done we can no create our app folder to store all our source code. Create a folder “app” inside the folder we previously created (this one is called “</w:t>
+      </w:r>
+      <w:proofErr w:type="spellStart"/>
+      <w:r>
+        <w:rPr>
+          <w:lang w:val="en-GB"/>
+        </w:rPr>
+        <w:t>FinalYearProject</w:t>
+      </w:r>
+      <w:proofErr w:type="spellEnd"/>
+      <w:r>
+        <w:rPr>
+          <w:lang w:val="en-GB"/>
+        </w:rPr>
+        <w:t>”)</w:t>
+      </w:r>
+    </w:p>
+    <w:p>
+      <w:pPr>
+        <w:spacing w:after="0"/>
+        <w:jc w:val="center"/>
+        <w:rPr>
+          <w:lang w:val="en-GB"/>
+        </w:rPr>
+      </w:pPr>
+      <w:r>
+        <w:rPr>
+          <w:noProof/>
+        </w:rPr>
+        <w:drawing>
+          <wp:inline distT="0" distB="0" distL="0" distR="0" wp14:anchorId="68FB4D9E" wp14:editId="37BEC808">
+            <wp:extent cx="1506931" cy="756491"/>
+            <wp:effectExtent l="0" t="0" r="0" b="5715"/>
+            <wp:docPr id="15" name="Picture 15"/>
+            <wp:cNvGraphicFramePr>
+              <a:graphicFrameLocks xmlns:a="http://schemas.openxmlformats.org/drawingml/2006/main" noChangeAspect="1"/>
+            </wp:cNvGraphicFramePr>
+            <a:graphic xmlns:a="http://schemas.openxmlformats.org/drawingml/2006/main">
+              <a:graphicData uri="http://schemas.openxmlformats.org/drawingml/2006/picture">
+                <pic:pic xmlns:pic="http://schemas.openxmlformats.org/drawingml/2006/picture">
+                  <pic:nvPicPr>
+                    <pic:cNvPr id="1" name=""/>
+                    <pic:cNvPicPr/>
+                  </pic:nvPicPr>
+                  <pic:blipFill>
+                    <a:blip r:embed="rId15"/>
+                    <a:stretch>
+                      <a:fillRect/>
+                    </a:stretch>
+                  </pic:blipFill>
+                  <pic:spPr>
+                    <a:xfrm>
+                      <a:off x="0" y="0"/>
+                      <a:ext cx="1548924" cy="777572"/>
+                    </a:xfrm>
+                    <a:prstGeom prst="rect">
+                      <a:avLst/>
+                    </a:prstGeom>
+                  </pic:spPr>
+                </pic:pic>
+              </a:graphicData>
+            </a:graphic>
+          </wp:inline>
+        </w:drawing>
+      </w:r>
+    </w:p>
+    <w:p>
+      <w:pPr>
+        <w:rPr>
+          <w:lang w:val="en-GB"/>
+        </w:rPr>
+      </w:pPr>
+      <w:r>
+        <w:rPr>
+          <w:lang w:val="en-GB"/>
+        </w:rPr>
+        <w:t>Then inside this create a folder named “server” any code here dealing with the server will be put in here.</w:t>
+      </w:r>
+    </w:p>
+    <w:p>
+      <w:pPr>
+        <w:jc w:val="center"/>
+        <w:rPr>
+          <w:lang w:val="en-GB"/>
+        </w:rPr>
+      </w:pPr>
+      <w:r>
+        <w:rPr>
+          <w:noProof/>
+        </w:rPr>
+        <w:drawing>
+          <wp:inline distT="0" distB="0" distL="0" distR="0" wp14:anchorId="4E634837" wp14:editId="5C526BC5">
+            <wp:extent cx="1111911" cy="953872"/>
+            <wp:effectExtent l="0" t="0" r="0" b="0"/>
+            <wp:docPr id="16" name="Picture 16"/>
+            <wp:cNvGraphicFramePr>
+              <a:graphicFrameLocks xmlns:a="http://schemas.openxmlformats.org/drawingml/2006/main" noChangeAspect="1"/>
+            </wp:cNvGraphicFramePr>
+            <a:graphic xmlns:a="http://schemas.openxmlformats.org/drawingml/2006/main">
+              <a:graphicData uri="http://schemas.openxmlformats.org/drawingml/2006/picture">
+                <pic:pic xmlns:pic="http://schemas.openxmlformats.org/drawingml/2006/picture">
+                  <pic:nvPicPr>
+                    <pic:cNvPr id="1" name=""/>
+                    <pic:cNvPicPr/>
+                  </pic:nvPicPr>
+                  <pic:blipFill>
+                    <a:blip r:embed="rId16"/>
+                    <a:stretch>
+                      <a:fillRect/>
+                    </a:stretch>
+                  </pic:blipFill>
+                  <pic:spPr>
+                    <a:xfrm>
+                      <a:off x="0" y="0"/>
+                      <a:ext cx="1150208" cy="986726"/>
+                    </a:xfrm>
+                    <a:prstGeom prst="rect">
+                      <a:avLst/>
+                    </a:prstGeom>
+                  </pic:spPr>
+                </pic:pic>
+              </a:graphicData>
+            </a:graphic>
+          </wp:inline>
+        </w:drawing>
+      </w:r>
+    </w:p>
+    <w:p>
+      <w:pPr>
+        <w:spacing w:after="0"/>
+        <w:rPr>
+          <w:lang w:val="en-GB"/>
+        </w:rPr>
+      </w:pPr>
+    </w:p>
+    <w:p>
+      <w:pPr>
+        <w:rPr>
+          <w:lang w:val="en-GB"/>
+        </w:rPr>
+      </w:pPr>
+      <w:r>
+        <w:rPr>
+          <w:lang w:val="en-GB"/>
+        </w:rPr>
+        <w:br w:type="page"/>
+      </w:r>
+      <w:bookmarkStart w:id="0" w:name="_GoBack"/>
+      <w:bookmarkEnd w:id="0"/>
+    </w:p>
+    <w:p>
+      <w:pPr>
+        <w:spacing w:after="0"/>
+        <w:rPr>
+          <w:lang w:val="en-GB"/>
+        </w:rPr>
+      </w:pPr>
+      <w:r>
+        <w:rPr>
+          <w:lang w:val="en-GB"/>
+        </w:rPr>
+        <w:lastRenderedPageBreak/>
+        <w:t>EJS</w:t>
+      </w:r>
+    </w:p>
+    <w:p>
+      <w:pPr>
+        <w:spacing w:after="0"/>
+        <w:rPr>
+          <w:lang w:val="en-GB"/>
+        </w:rPr>
+      </w:pPr>
+      <w:r>
+        <w:rPr>
+          <w:noProof/>
+        </w:rPr>
+        <w:drawing>
+          <wp:inline distT="0" distB="0" distL="0" distR="0" wp14:anchorId="14F6208C" wp14:editId="1D2C388A">
+            <wp:extent cx="5486400" cy="752475"/>
+            <wp:effectExtent l="0" t="0" r="0" b="9525"/>
+            <wp:docPr id="5" name="Picture 5"/>
+            <wp:cNvGraphicFramePr>
+              <a:graphicFrameLocks xmlns:a="http://schemas.openxmlformats.org/drawingml/2006/main" noChangeAspect="1"/>
+            </wp:cNvGraphicFramePr>
+            <a:graphic xmlns:a="http://schemas.openxmlformats.org/drawingml/2006/main">
+              <a:graphicData uri="http://schemas.openxmlformats.org/drawingml/2006/picture">
+                <pic:pic xmlns:pic="http://schemas.openxmlformats.org/drawingml/2006/picture">
+                  <pic:nvPicPr>
+                    <pic:cNvPr id="1" name=""/>
+                    <pic:cNvPicPr/>
+                  </pic:nvPicPr>
+                  <pic:blipFill>
+                    <a:blip r:embed="rId17"/>
+                    <a:stretch>
+                      <a:fillRect/>
+                    </a:stretch>
+                  </pic:blipFill>
+                  <pic:spPr>
+                    <a:xfrm>
+                      <a:off x="0" y="0"/>
+                      <a:ext cx="5486400" cy="752475"/>
+                    </a:xfrm>
+                    <a:prstGeom prst="rect">
+                      <a:avLst/>
+                    </a:prstGeom>
+                  </pic:spPr>
+                </pic:pic>
+              </a:graphicData>
+            </a:graphic>
+          </wp:inline>
+        </w:drawing>
+      </w:r>
+    </w:p>
     <w:sectPr>
       <w:pgSz w:w="12240" w:h="15840"/>
       <w:pgMar w:top="1440" w:right="1440" w:bottom="1440" w:left="1440" w:header="720" w:footer="720" w:gutter="0"/>
@@ -506,6 +1681,195 @@
     </w:sectPr>
   </w:body>
 </w:document>
+</file>
+
+<file path=word/numbering.xml><?xml version="1.0" encoding="utf-8"?>
+<w:numbering xmlns:wpc="http://schemas.microsoft.com/office/word/2010/wordprocessingCanvas" xmlns:mc="http://schemas.openxmlformats.org/markup-compatibility/2006" xmlns:o="urn:schemas-microsoft-com:office:office" xmlns:r="http://schemas.openxmlformats.org/officeDocument/2006/relationships" xmlns:m="http://schemas.openxmlformats.org/officeDocument/2006/math" xmlns:v="urn:schemas-microsoft-com:vml" xmlns:wp14="http://schemas.microsoft.com/office/word/2010/wordprocessingDrawing" xmlns:wp="http://schemas.openxmlformats.org/drawingml/2006/wordprocessingDrawing" xmlns:w10="urn:schemas-microsoft-com:office:word" xmlns:w="http://schemas.openxmlformats.org/wordprocessingml/2006/main" xmlns:w14="http://schemas.microsoft.com/office/word/2010/wordml" xmlns:w15="http://schemas.microsoft.com/office/word/2012/wordml" xmlns:wpg="http://schemas.microsoft.com/office/word/2010/wordprocessingGroup" xmlns:wpi="http://schemas.microsoft.com/office/word/2010/wordprocessingInk" xmlns:wne="http://schemas.microsoft.com/office/word/2006/wordml" xmlns:wps="http://schemas.microsoft.com/office/word/2010/wordprocessingShape" mc:Ignorable="w14 w15 wp14">
+  <w:abstractNum w:abstractNumId="0" w15:restartNumberingAfterBreak="0">
+    <w:nsid w:val="339D4CDD"/>
+    <w:multiLevelType w:val="hybridMultilevel"/>
+    <w:tmpl w:val="048497CE"/>
+    <w:lvl w:ilvl="0" w:tplc="0AD60674">
+      <w:start w:val="1"/>
+      <w:numFmt w:val="decimal"/>
+      <w:lvlText w:val="%1-"/>
+      <w:lvlJc w:val="left"/>
+      <w:pPr>
+        <w:ind w:left="720" w:hanging="360"/>
+      </w:pPr>
+      <w:rPr>
+        <w:rFonts w:hint="default"/>
+      </w:rPr>
+    </w:lvl>
+    <w:lvl w:ilvl="1" w:tplc="04090019" w:tentative="1">
+      <w:start w:val="1"/>
+      <w:numFmt w:val="lowerLetter"/>
+      <w:lvlText w:val="%2."/>
+      <w:lvlJc w:val="left"/>
+      <w:pPr>
+        <w:ind w:left="1440" w:hanging="360"/>
+      </w:pPr>
+    </w:lvl>
+    <w:lvl w:ilvl="2" w:tplc="0409001B" w:tentative="1">
+      <w:start w:val="1"/>
+      <w:numFmt w:val="lowerRoman"/>
+      <w:lvlText w:val="%3."/>
+      <w:lvlJc w:val="right"/>
+      <w:pPr>
+        <w:ind w:left="2160" w:hanging="180"/>
+      </w:pPr>
+    </w:lvl>
+    <w:lvl w:ilvl="3" w:tplc="0409000F" w:tentative="1">
+      <w:start w:val="1"/>
+      <w:numFmt w:val="decimal"/>
+      <w:lvlText w:val="%4."/>
+      <w:lvlJc w:val="left"/>
+      <w:pPr>
+        <w:ind w:left="2880" w:hanging="360"/>
+      </w:pPr>
+    </w:lvl>
+    <w:lvl w:ilvl="4" w:tplc="04090019" w:tentative="1">
+      <w:start w:val="1"/>
+      <w:numFmt w:val="lowerLetter"/>
+      <w:lvlText w:val="%5."/>
+      <w:lvlJc w:val="left"/>
+      <w:pPr>
+        <w:ind w:left="3600" w:hanging="360"/>
+      </w:pPr>
+    </w:lvl>
+    <w:lvl w:ilvl="5" w:tplc="0409001B" w:tentative="1">
+      <w:start w:val="1"/>
+      <w:numFmt w:val="lowerRoman"/>
+      <w:lvlText w:val="%6."/>
+      <w:lvlJc w:val="right"/>
+      <w:pPr>
+        <w:ind w:left="4320" w:hanging="180"/>
+      </w:pPr>
+    </w:lvl>
+    <w:lvl w:ilvl="6" w:tplc="0409000F" w:tentative="1">
+      <w:start w:val="1"/>
+      <w:numFmt w:val="decimal"/>
+      <w:lvlText w:val="%7."/>
+      <w:lvlJc w:val="left"/>
+      <w:pPr>
+        <w:ind w:left="5040" w:hanging="360"/>
+      </w:pPr>
+    </w:lvl>
+    <w:lvl w:ilvl="7" w:tplc="04090019" w:tentative="1">
+      <w:start w:val="1"/>
+      <w:numFmt w:val="lowerLetter"/>
+      <w:lvlText w:val="%8."/>
+      <w:lvlJc w:val="left"/>
+      <w:pPr>
+        <w:ind w:left="5760" w:hanging="360"/>
+      </w:pPr>
+    </w:lvl>
+    <w:lvl w:ilvl="8" w:tplc="0409001B" w:tentative="1">
+      <w:start w:val="1"/>
+      <w:numFmt w:val="lowerRoman"/>
+      <w:lvlText w:val="%9."/>
+      <w:lvlJc w:val="right"/>
+      <w:pPr>
+        <w:ind w:left="6480" w:hanging="180"/>
+      </w:pPr>
+    </w:lvl>
+  </w:abstractNum>
+  <w:abstractNum w:abstractNumId="1" w15:restartNumberingAfterBreak="0">
+    <w:nsid w:val="46F30C27"/>
+    <w:multiLevelType w:val="hybridMultilevel"/>
+    <w:tmpl w:val="379021A2"/>
+    <w:lvl w:ilvl="0" w:tplc="B286570E">
+      <w:start w:val="1"/>
+      <w:numFmt w:val="decimal"/>
+      <w:lvlText w:val="%1-"/>
+      <w:lvlJc w:val="left"/>
+      <w:pPr>
+        <w:ind w:left="720" w:hanging="360"/>
+      </w:pPr>
+      <w:rPr>
+        <w:rFonts w:hint="default"/>
+      </w:rPr>
+    </w:lvl>
+    <w:lvl w:ilvl="1" w:tplc="04090019" w:tentative="1">
+      <w:start w:val="1"/>
+      <w:numFmt w:val="lowerLetter"/>
+      <w:lvlText w:val="%2."/>
+      <w:lvlJc w:val="left"/>
+      <w:pPr>
+        <w:ind w:left="1440" w:hanging="360"/>
+      </w:pPr>
+    </w:lvl>
+    <w:lvl w:ilvl="2" w:tplc="0409001B" w:tentative="1">
+      <w:start w:val="1"/>
+      <w:numFmt w:val="lowerRoman"/>
+      <w:lvlText w:val="%3."/>
+      <w:lvlJc w:val="right"/>
+      <w:pPr>
+        <w:ind w:left="2160" w:hanging="180"/>
+      </w:pPr>
+    </w:lvl>
+    <w:lvl w:ilvl="3" w:tplc="0409000F" w:tentative="1">
+      <w:start w:val="1"/>
+      <w:numFmt w:val="decimal"/>
+      <w:lvlText w:val="%4."/>
+      <w:lvlJc w:val="left"/>
+      <w:pPr>
+        <w:ind w:left="2880" w:hanging="360"/>
+      </w:pPr>
+    </w:lvl>
+    <w:lvl w:ilvl="4" w:tplc="04090019" w:tentative="1">
+      <w:start w:val="1"/>
+      <w:numFmt w:val="lowerLetter"/>
+      <w:lvlText w:val="%5."/>
+      <w:lvlJc w:val="left"/>
+      <w:pPr>
+        <w:ind w:left="3600" w:hanging="360"/>
+      </w:pPr>
+    </w:lvl>
+    <w:lvl w:ilvl="5" w:tplc="0409001B" w:tentative="1">
+      <w:start w:val="1"/>
+      <w:numFmt w:val="lowerRoman"/>
+      <w:lvlText w:val="%6."/>
+      <w:lvlJc w:val="right"/>
+      <w:pPr>
+        <w:ind w:left="4320" w:hanging="180"/>
+      </w:pPr>
+    </w:lvl>
+    <w:lvl w:ilvl="6" w:tplc="0409000F" w:tentative="1">
+      <w:start w:val="1"/>
+      <w:numFmt w:val="decimal"/>
+      <w:lvlText w:val="%7."/>
+      <w:lvlJc w:val="left"/>
+      <w:pPr>
+        <w:ind w:left="5040" w:hanging="360"/>
+      </w:pPr>
+    </w:lvl>
+    <w:lvl w:ilvl="7" w:tplc="04090019" w:tentative="1">
+      <w:start w:val="1"/>
+      <w:numFmt w:val="lowerLetter"/>
+      <w:lvlText w:val="%8."/>
+      <w:lvlJc w:val="left"/>
+      <w:pPr>
+        <w:ind w:left="5760" w:hanging="360"/>
+      </w:pPr>
+    </w:lvl>
+    <w:lvl w:ilvl="8" w:tplc="0409001B" w:tentative="1">
+      <w:start w:val="1"/>
+      <w:numFmt w:val="lowerRoman"/>
+      <w:lvlText w:val="%9."/>
+      <w:lvlJc w:val="right"/>
+      <w:pPr>
+        <w:ind w:left="6480" w:hanging="180"/>
+      </w:pPr>
+    </w:lvl>
+  </w:abstractNum>
+  <w:num w:numId="1">
+    <w:abstractNumId w:val="0"/>
+  </w:num>
+  <w:num w:numId="2">
+    <w:abstractNumId w:val="1"/>
+  </w:num>
+</w:numbering>
 </file>
 
 <file path=word/styles.xml><?xml version="1.0" encoding="utf-8"?>
@@ -940,6 +2304,17 @@
       <w:u w:val="single"/>
     </w:rPr>
   </w:style>
+  <w:style w:type="paragraph" w:styleId="ListParagraph">
+    <w:name w:val="List Paragraph"/>
+    <w:basedOn w:val="Normal"/>
+    <w:uiPriority w:val="34"/>
+    <w:qFormat/>
+    <w:rsid w:val="00813F27"/>
+    <w:pPr>
+      <w:ind w:left="720"/>
+      <w:contextualSpacing/>
+    </w:pPr>
+  </w:style>
 </w:styles>
 </file>
 

</xml_diff>